<commit_message>
added update word doc
</commit_message>
<xml_diff>
--- a/proceedings/meeting-9/CFARS_ComplexFlowSubgroup_26OCT2021.docx
+++ b/proceedings/meeting-9/CFARS_ComplexFlowSubgroup_26OCT2021.docx
@@ -1383,7 +1383,7 @@
             </w:rPr>
             <w:fldChar w:fldCharType="separate"/>
           </w:r>
-          <w:hyperlink w:anchor="_Toc86328734" w:history="1">
+          <w:hyperlink w:anchor="_Toc86329875" w:history="1">
             <w:r>
               <w:rPr>
                 <w:rStyle w:val="Hyperlink"/>
@@ -1404,7 +1404,7 @@
               <w:rPr>
                 <w:rStyle w:val="Hyperlink"/>
               </w:rPr>
-              <w:t>Template instructions – Read and delete:</w:t>
+              <w:t>Meeting Minutes</w:t>
             </w:r>
             <w:r>
               <w:rPr>
@@ -1422,7 +1422,7 @@
               <w:rPr>
                 <w:webHidden/>
               </w:rPr>
-              <w:instrText xml:space="preserve"> PAGEREF _Toc86328734 \h </w:instrText>
+              <w:instrText xml:space="preserve"> PAGEREF _Toc86329875 \h </w:instrText>
             </w:r>
             <w:r>
               <w:rPr>
@@ -1439,7 +1439,161 @@
               <w:rPr>
                 <w:webHidden/>
               </w:rPr>
+              <w:t>4</w:t>
+            </w:r>
+            <w:r>
+              <w:rPr>
+                <w:webHidden/>
+              </w:rPr>
+              <w:fldChar w:fldCharType="end"/>
+            </w:r>
+          </w:hyperlink>
+        </w:p>
+        <w:p>
+          <w:pPr>
+            <w:pStyle w:val="TOC1"/>
+            <w:rPr>
+              <w:rFonts w:asciiTheme="minorHAnsi" w:hAnsiTheme="minorHAnsi"/>
+              <w:color w:val="auto"/>
+              <w:sz w:val="22"/>
+              <w:szCs w:val="22"/>
+              <w:lang w:val="en-US" w:eastAsia="en-US"/>
+            </w:rPr>
+          </w:pPr>
+          <w:hyperlink w:anchor="_Toc86329876" w:history="1">
+            <w:r>
+              <w:rPr>
+                <w:rStyle w:val="Hyperlink"/>
+              </w:rPr>
+              <w:t>2</w:t>
+            </w:r>
+            <w:r>
+              <w:rPr>
+                <w:rFonts w:asciiTheme="minorHAnsi" w:hAnsiTheme="minorHAnsi"/>
+                <w:color w:val="auto"/>
+                <w:sz w:val="22"/>
+                <w:szCs w:val="22"/>
+                <w:lang w:val="en-US" w:eastAsia="en-US"/>
+              </w:rPr>
+              <w:tab/>
+            </w:r>
+            <w:r>
+              <w:rPr>
+                <w:rStyle w:val="Hyperlink"/>
+              </w:rPr>
+              <w:t>Framework for White Paper</w:t>
+            </w:r>
+            <w:r>
+              <w:rPr>
+                <w:webHidden/>
+              </w:rPr>
+              <w:tab/>
+            </w:r>
+            <w:r>
+              <w:rPr>
+                <w:webHidden/>
+              </w:rPr>
+              <w:fldChar w:fldCharType="begin"/>
+            </w:r>
+            <w:r>
+              <w:rPr>
+                <w:webHidden/>
+              </w:rPr>
+              <w:instrText xml:space="preserve"> PAGEREF _Toc86329876 \h </w:instrText>
+            </w:r>
+            <w:r>
+              <w:rPr>
+                <w:webHidden/>
+              </w:rPr>
+            </w:r>
+            <w:r>
+              <w:rPr>
+                <w:webHidden/>
+              </w:rPr>
+              <w:fldChar w:fldCharType="separate"/>
+            </w:r>
+            <w:r>
+              <w:rPr>
+                <w:webHidden/>
+              </w:rPr>
+              <w:t>7</w:t>
+            </w:r>
+            <w:r>
+              <w:rPr>
+                <w:webHidden/>
+              </w:rPr>
+              <w:fldChar w:fldCharType="end"/>
+            </w:r>
+          </w:hyperlink>
+        </w:p>
+        <w:p>
+          <w:pPr>
+            <w:pStyle w:val="TOC1"/>
+            <w:rPr>
+              <w:rFonts w:asciiTheme="minorHAnsi" w:hAnsiTheme="minorHAnsi"/>
+              <w:color w:val="auto"/>
+              <w:sz w:val="22"/>
+              <w:szCs w:val="22"/>
+              <w:lang w:val="en-US" w:eastAsia="en-US"/>
+            </w:rPr>
+          </w:pPr>
+          <w:hyperlink w:anchor="_Toc86329877" w:history="1">
+            <w:r>
+              <w:rPr>
+                <w:rStyle w:val="Hyperlink"/>
+              </w:rPr>
               <w:t>3</w:t>
+            </w:r>
+            <w:r>
+              <w:rPr>
+                <w:rFonts w:asciiTheme="minorHAnsi" w:hAnsiTheme="minorHAnsi"/>
+                <w:color w:val="auto"/>
+                <w:sz w:val="22"/>
+                <w:szCs w:val="22"/>
+                <w:lang w:val="en-US" w:eastAsia="en-US"/>
+              </w:rPr>
+              <w:tab/>
+            </w:r>
+            <w:r>
+              <w:rPr>
+                <w:rStyle w:val="Hyperlink"/>
+              </w:rPr>
+              <w:t>Database Proposal</w:t>
+            </w:r>
+            <w:r>
+              <w:rPr>
+                <w:webHidden/>
+              </w:rPr>
+              <w:tab/>
+            </w:r>
+            <w:r>
+              <w:rPr>
+                <w:webHidden/>
+              </w:rPr>
+              <w:fldChar w:fldCharType="begin"/>
+            </w:r>
+            <w:r>
+              <w:rPr>
+                <w:webHidden/>
+              </w:rPr>
+              <w:instrText xml:space="preserve"> PAGEREF _Toc86329877 \h </w:instrText>
+            </w:r>
+            <w:r>
+              <w:rPr>
+                <w:webHidden/>
+              </w:rPr>
+            </w:r>
+            <w:r>
+              <w:rPr>
+                <w:webHidden/>
+              </w:rPr>
+              <w:fldChar w:fldCharType="separate"/>
+            </w:r>
+            <w:r>
+              <w:rPr>
+                <w:webHidden/>
+              </w:rPr>
+              <w:t>8</w:t>
             </w:r>
             <w:r>
               <w:rPr>
@@ -1460,12 +1614,12 @@
               <w:lang w:val="en-US" w:eastAsia="en-US"/>
             </w:rPr>
           </w:pPr>
-          <w:hyperlink w:anchor="_Toc86328735" w:history="1">
+          <w:hyperlink w:anchor="_Toc86329878" w:history="1">
             <w:r>
               <w:rPr>
                 <w:rStyle w:val="Hyperlink"/>
               </w:rPr>
-              <w:t>1.1</w:t>
+              <w:t>3.1</w:t>
             </w:r>
             <w:r>
               <w:rPr>
@@ -1481,7 +1635,7 @@
               <w:rPr>
                 <w:rStyle w:val="Hyperlink"/>
               </w:rPr>
-              <w:t>Title page:</w:t>
+              <w:t>Requirements</w:t>
             </w:r>
             <w:r>
               <w:rPr>
@@ -1499,7 +1653,7 @@
               <w:rPr>
                 <w:webHidden/>
               </w:rPr>
-              <w:instrText xml:space="preserve"> PAGEREF _Toc86328735 \h </w:instrText>
+              <w:instrText xml:space="preserve"> PAGEREF _Toc86329878 \h </w:instrText>
             </w:r>
             <w:r>
               <w:rPr>
@@ -1516,7 +1670,7 @@
               <w:rPr>
                 <w:webHidden/>
               </w:rPr>
-              <w:t>4</w:t>
+              <w:t>8</w:t>
             </w:r>
             <w:r>
               <w:rPr>
@@ -1537,12 +1691,12 @@
               <w:lang w:val="en-US" w:eastAsia="en-US"/>
             </w:rPr>
           </w:pPr>
-          <w:hyperlink w:anchor="_Toc86328736" w:history="1">
+          <w:hyperlink w:anchor="_Toc86329879" w:history="1">
             <w:r>
               <w:rPr>
                 <w:rStyle w:val="Hyperlink"/>
               </w:rPr>
-              <w:t>1.2</w:t>
+              <w:t>3.2</w:t>
             </w:r>
             <w:r>
               <w:rPr>
@@ -1558,7 +1712,7 @@
               <w:rPr>
                 <w:rStyle w:val="Hyperlink"/>
               </w:rPr>
-              <w:t>Contents page:</w:t>
+              <w:t>Bin definitions (AHB SWAG proposal)</w:t>
             </w:r>
             <w:r>
               <w:rPr>
@@ -1576,7 +1730,7 @@
               <w:rPr>
                 <w:webHidden/>
               </w:rPr>
-              <w:instrText xml:space="preserve"> PAGEREF _Toc86328736 \h </w:instrText>
+              <w:instrText xml:space="preserve"> PAGEREF _Toc86329879 \h </w:instrText>
             </w:r>
             <w:r>
               <w:rPr>
@@ -1593,7 +1747,7 @@
               <w:rPr>
                 <w:webHidden/>
               </w:rPr>
-              <w:t>4</w:t>
+              <w:t>8</w:t>
             </w:r>
             <w:r>
               <w:rPr>
@@ -1614,12 +1768,12 @@
               <w:lang w:val="en-US" w:eastAsia="en-US"/>
             </w:rPr>
           </w:pPr>
-          <w:hyperlink w:anchor="_Toc86328737" w:history="1">
+          <w:hyperlink w:anchor="_Toc86329880" w:history="1">
             <w:r>
               <w:rPr>
                 <w:rStyle w:val="Hyperlink"/>
               </w:rPr>
-              <w:t>1.3</w:t>
+              <w:t>3.3</w:t>
             </w:r>
             <w:r>
               <w:rPr>
@@ -1635,7 +1789,7 @@
               <w:rPr>
                 <w:rStyle w:val="Hyperlink"/>
               </w:rPr>
-              <w:t>Main Body:</w:t>
+              <w:t>KPIs</w:t>
             </w:r>
             <w:r>
               <w:rPr>
@@ -1653,7 +1807,7 @@
               <w:rPr>
                 <w:webHidden/>
               </w:rPr>
-              <w:instrText xml:space="preserve"> PAGEREF _Toc86328737 \h </w:instrText>
+              <w:instrText xml:space="preserve"> PAGEREF _Toc86329880 \h </w:instrText>
             </w:r>
             <w:r>
               <w:rPr>
@@ -1670,7 +1824,7 @@
               <w:rPr>
                 <w:webHidden/>
               </w:rPr>
-              <w:t>4</w:t>
+              <w:t>8</w:t>
             </w:r>
             <w:r>
               <w:rPr>
@@ -1682,10 +1836,7 @@
         </w:p>
         <w:p>
           <w:pPr>
-            <w:pStyle w:val="TOC3"/>
-            <w:tabs>
-              <w:tab w:val="left" w:pos="1560"/>
-            </w:tabs>
+            <w:pStyle w:val="TOC2"/>
             <w:rPr>
               <w:rFonts w:asciiTheme="minorHAnsi" w:hAnsiTheme="minorHAnsi"/>
               <w:color w:val="auto"/>
@@ -1694,12 +1845,12 @@
               <w:lang w:val="en-US" w:eastAsia="en-US"/>
             </w:rPr>
           </w:pPr>
-          <w:hyperlink w:anchor="_Toc86328738" w:history="1">
+          <w:hyperlink w:anchor="_Toc86329881" w:history="1">
             <w:r>
               <w:rPr>
                 <w:rStyle w:val="Hyperlink"/>
               </w:rPr>
-              <w:t>1.3.1</w:t>
+              <w:t>3.4</w:t>
             </w:r>
             <w:r>
               <w:rPr>
@@ -1715,7 +1866,7 @@
               <w:rPr>
                 <w:rStyle w:val="Hyperlink"/>
               </w:rPr>
-              <w:t>Working with text:</w:t>
+              <w:t>Reporting / data sharing structure</w:t>
             </w:r>
             <w:r>
               <w:rPr>
@@ -1733,7 +1884,7 @@
               <w:rPr>
                 <w:webHidden/>
               </w:rPr>
-              <w:instrText xml:space="preserve"> PAGEREF _Toc86328738 \h </w:instrText>
+              <w:instrText xml:space="preserve"> PAGEREF _Toc86329881 \h </w:instrText>
             </w:r>
             <w:r>
               <w:rPr>
@@ -1750,7 +1901,7 @@
               <w:rPr>
                 <w:webHidden/>
               </w:rPr>
-              <w:t>4</w:t>
+              <w:t>8</w:t>
             </w:r>
             <w:r>
               <w:rPr>
@@ -1762,10 +1913,7 @@
         </w:p>
         <w:p>
           <w:pPr>
-            <w:pStyle w:val="TOC3"/>
-            <w:tabs>
-              <w:tab w:val="left" w:pos="1560"/>
-            </w:tabs>
+            <w:pStyle w:val="TOC2"/>
             <w:rPr>
               <w:rFonts w:asciiTheme="minorHAnsi" w:hAnsiTheme="minorHAnsi"/>
               <w:color w:val="auto"/>
@@ -1774,12 +1922,12 @@
               <w:lang w:val="en-US" w:eastAsia="en-US"/>
             </w:rPr>
           </w:pPr>
-          <w:hyperlink w:anchor="_Toc86328739" w:history="1">
+          <w:hyperlink w:anchor="_Toc86329882" w:history="1">
             <w:r>
               <w:rPr>
                 <w:rStyle w:val="Hyperlink"/>
               </w:rPr>
-              <w:t>1.3.2</w:t>
+              <w:t>3.5</w:t>
             </w:r>
             <w:r>
               <w:rPr>
@@ -1795,7 +1943,7 @@
               <w:rPr>
                 <w:rStyle w:val="Hyperlink"/>
               </w:rPr>
-              <w:t>Working with tables:</w:t>
+              <w:t>Lifetime of database</w:t>
             </w:r>
             <w:r>
               <w:rPr>
@@ -1813,7 +1961,7 @@
               <w:rPr>
                 <w:webHidden/>
               </w:rPr>
-              <w:instrText xml:space="preserve"> PAGEREF _Toc86328739 \h </w:instrText>
+              <w:instrText xml:space="preserve"> PAGEREF _Toc86329882 \h </w:instrText>
             </w:r>
             <w:r>
               <w:rPr>
@@ -1830,7 +1978,7 @@
               <w:rPr>
                 <w:webHidden/>
               </w:rPr>
-              <w:t>4</w:t>
+              <w:t>8</w:t>
             </w:r>
             <w:r>
               <w:rPr>
@@ -1842,10 +1990,7 @@
         </w:p>
         <w:p>
           <w:pPr>
-            <w:pStyle w:val="TOC3"/>
-            <w:tabs>
-              <w:tab w:val="left" w:pos="1560"/>
-            </w:tabs>
+            <w:pStyle w:val="TOC2"/>
             <w:rPr>
               <w:rFonts w:asciiTheme="minorHAnsi" w:hAnsiTheme="minorHAnsi"/>
               <w:color w:val="auto"/>
@@ -1854,12 +1999,12 @@
               <w:lang w:val="en-US" w:eastAsia="en-US"/>
             </w:rPr>
           </w:pPr>
-          <w:hyperlink w:anchor="_Toc86328740" w:history="1">
+          <w:hyperlink w:anchor="_Toc86329883" w:history="1">
             <w:r>
               <w:rPr>
                 <w:rStyle w:val="Hyperlink"/>
               </w:rPr>
-              <w:t>1.3.3</w:t>
+              <w:t>3.6</w:t>
             </w:r>
             <w:r>
               <w:rPr>
@@ -1875,7 +2020,7 @@
               <w:rPr>
                 <w:rStyle w:val="Hyperlink"/>
               </w:rPr>
-              <w:t>Working with graphics:</w:t>
+              <w:t>Use Cases for database / research roadmap</w:t>
             </w:r>
             <w:r>
               <w:rPr>
@@ -1893,7 +2038,7 @@
               <w:rPr>
                 <w:webHidden/>
               </w:rPr>
-              <w:instrText xml:space="preserve"> PAGEREF _Toc86328740 \h </w:instrText>
+              <w:instrText xml:space="preserve"> PAGEREF _Toc86329883 \h </w:instrText>
             </w:r>
             <w:r>
               <w:rPr>
@@ -1910,167 +2055,7 @@
               <w:rPr>
                 <w:webHidden/>
               </w:rPr>
-              <w:t>5</w:t>
-            </w:r>
-            <w:r>
-              <w:rPr>
-                <w:webHidden/>
-              </w:rPr>
-              <w:fldChar w:fldCharType="end"/>
-            </w:r>
-          </w:hyperlink>
-        </w:p>
-        <w:p>
-          <w:pPr>
-            <w:pStyle w:val="TOC3"/>
-            <w:tabs>
-              <w:tab w:val="left" w:pos="1560"/>
-            </w:tabs>
-            <w:rPr>
-              <w:rFonts w:asciiTheme="minorHAnsi" w:hAnsiTheme="minorHAnsi"/>
-              <w:color w:val="auto"/>
-              <w:sz w:val="22"/>
-              <w:szCs w:val="22"/>
-              <w:lang w:val="en-US" w:eastAsia="en-US"/>
-            </w:rPr>
-          </w:pPr>
-          <w:hyperlink w:anchor="_Toc86328741" w:history="1">
-            <w:r>
-              <w:rPr>
-                <w:rStyle w:val="Hyperlink"/>
-              </w:rPr>
-              <w:t>1.3.4</w:t>
-            </w:r>
-            <w:r>
-              <w:rPr>
-                <w:rFonts w:asciiTheme="minorHAnsi" w:hAnsiTheme="minorHAnsi"/>
-                <w:color w:val="auto"/>
-                <w:sz w:val="22"/>
-                <w:szCs w:val="22"/>
-                <w:lang w:val="en-US" w:eastAsia="en-US"/>
-              </w:rPr>
-              <w:tab/>
-            </w:r>
-            <w:r>
-              <w:rPr>
-                <w:rStyle w:val="Hyperlink"/>
-              </w:rPr>
-              <w:t>Working with Key messages and Quotes:</w:t>
-            </w:r>
-            <w:r>
-              <w:rPr>
-                <w:webHidden/>
-              </w:rPr>
-              <w:tab/>
-            </w:r>
-            <w:r>
-              <w:rPr>
-                <w:webHidden/>
-              </w:rPr>
-              <w:fldChar w:fldCharType="begin"/>
-            </w:r>
-            <w:r>
-              <w:rPr>
-                <w:webHidden/>
-              </w:rPr>
-              <w:instrText xml:space="preserve"> PAGEREF _Toc86328741 \h </w:instrText>
-            </w:r>
-            <w:r>
-              <w:rPr>
-                <w:webHidden/>
-              </w:rPr>
-            </w:r>
-            <w:r>
-              <w:rPr>
-                <w:webHidden/>
-              </w:rPr>
-              <w:fldChar w:fldCharType="separate"/>
-            </w:r>
-            <w:r>
-              <w:rPr>
-                <w:webHidden/>
-              </w:rPr>
-              <w:t>5</w:t>
-            </w:r>
-            <w:r>
-              <w:rPr>
-                <w:webHidden/>
-              </w:rPr>
-              <w:fldChar w:fldCharType="end"/>
-            </w:r>
-          </w:hyperlink>
-        </w:p>
-        <w:p>
-          <w:pPr>
-            <w:pStyle w:val="TOC3"/>
-            <w:tabs>
-              <w:tab w:val="left" w:pos="1560"/>
-            </w:tabs>
-            <w:rPr>
-              <w:rFonts w:asciiTheme="minorHAnsi" w:hAnsiTheme="minorHAnsi"/>
-              <w:color w:val="auto"/>
-              <w:sz w:val="22"/>
-              <w:szCs w:val="22"/>
-              <w:lang w:val="en-US" w:eastAsia="en-US"/>
-            </w:rPr>
-          </w:pPr>
-          <w:hyperlink w:anchor="_Toc86328742" w:history="1">
-            <w:r>
-              <w:rPr>
-                <w:rStyle w:val="Hyperlink"/>
-              </w:rPr>
-              <w:t>1.3.5</w:t>
-            </w:r>
-            <w:r>
-              <w:rPr>
-                <w:rFonts w:asciiTheme="minorHAnsi" w:hAnsiTheme="minorHAnsi"/>
-                <w:color w:val="auto"/>
-                <w:sz w:val="22"/>
-                <w:szCs w:val="22"/>
-                <w:lang w:val="en-US" w:eastAsia="en-US"/>
-              </w:rPr>
-              <w:tab/>
-            </w:r>
-            <w:r>
-              <w:rPr>
-                <w:rStyle w:val="Hyperlink"/>
-              </w:rPr>
-              <w:t>Working with landscape pages:</w:t>
-            </w:r>
-            <w:r>
-              <w:rPr>
-                <w:webHidden/>
-              </w:rPr>
-              <w:tab/>
-            </w:r>
-            <w:r>
-              <w:rPr>
-                <w:webHidden/>
-              </w:rPr>
-              <w:fldChar w:fldCharType="begin"/>
-            </w:r>
-            <w:r>
-              <w:rPr>
-                <w:webHidden/>
-              </w:rPr>
-              <w:instrText xml:space="preserve"> PAGEREF _Toc86328742 \h </w:instrText>
-            </w:r>
-            <w:r>
-              <w:rPr>
-                <w:webHidden/>
-              </w:rPr>
-            </w:r>
-            <w:r>
-              <w:rPr>
-                <w:webHidden/>
-              </w:rPr>
-              <w:fldChar w:fldCharType="separate"/>
-            </w:r>
-            <w:r>
-              <w:rPr>
-                <w:webHidden/>
-              </w:rPr>
-              <w:t>5</w:t>
+              <w:t>8</w:t>
             </w:r>
             <w:r>
               <w:rPr>
@@ -2091,12 +2076,12 @@
               <w:lang w:val="en-US" w:eastAsia="en-US"/>
             </w:rPr>
           </w:pPr>
-          <w:hyperlink w:anchor="_Toc86328743" w:history="1">
+          <w:hyperlink w:anchor="_Toc86329884" w:history="1">
             <w:r>
               <w:rPr>
                 <w:rStyle w:val="Hyperlink"/>
               </w:rPr>
-              <w:t>2</w:t>
+              <w:t>4</w:t>
             </w:r>
             <w:r>
               <w:rPr>
@@ -2112,7 +2097,7 @@
               <w:rPr>
                 <w:rStyle w:val="Hyperlink"/>
               </w:rPr>
-              <w:t>Meeting Minutes</w:t>
+              <w:t>To Do / Follow Up</w:t>
             </w:r>
             <w:r>
               <w:rPr>
@@ -2130,7 +2115,7 @@
               <w:rPr>
                 <w:webHidden/>
               </w:rPr>
-              <w:instrText xml:space="preserve"> PAGEREF _Toc86328743 \h </w:instrText>
+              <w:instrText xml:space="preserve"> PAGEREF _Toc86329884 \h </w:instrText>
             </w:r>
             <w:r>
               <w:rPr>
@@ -2147,7 +2132,7 @@
               <w:rPr>
                 <w:webHidden/>
               </w:rPr>
-              <w:t>6</w:t>
+              <w:t>9</w:t>
             </w:r>
             <w:r>
               <w:rPr>
@@ -2159,1532 +2144,12 @@
         </w:p>
         <w:p>
           <w:pPr>
-            <w:pStyle w:val="TOC1"/>
             <w:rPr>
-              <w:rFonts w:asciiTheme="minorHAnsi" w:hAnsiTheme="minorHAnsi"/>
-              <w:color w:val="auto"/>
-              <w:sz w:val="22"/>
-              <w:szCs w:val="22"/>
-              <w:lang w:val="en-US" w:eastAsia="en-US"/>
+              <w:b/>
+              <w:bCs/>
+              <w:noProof/>
             </w:rPr>
           </w:pPr>
-          <w:hyperlink w:anchor="_Toc86328744" w:history="1">
-            <w:r>
-              <w:rPr>
-                <w:rStyle w:val="Hyperlink"/>
-              </w:rPr>
-              <w:t>3</w:t>
-            </w:r>
-            <w:r>
-              <w:rPr>
-                <w:rFonts w:asciiTheme="minorHAnsi" w:hAnsiTheme="minorHAnsi"/>
-                <w:color w:val="auto"/>
-                <w:sz w:val="22"/>
-                <w:szCs w:val="22"/>
-                <w:lang w:val="en-US" w:eastAsia="en-US"/>
-              </w:rPr>
-              <w:tab/>
-            </w:r>
-            <w:r>
-              <w:rPr>
-                <w:rStyle w:val="Hyperlink"/>
-              </w:rPr>
-              <w:t>Framework for White Paper</w:t>
-            </w:r>
-            <w:r>
-              <w:rPr>
-                <w:webHidden/>
-              </w:rPr>
-              <w:tab/>
-            </w:r>
-            <w:r>
-              <w:rPr>
-                <w:webHidden/>
-              </w:rPr>
-              <w:fldChar w:fldCharType="begin"/>
-            </w:r>
-            <w:r>
-              <w:rPr>
-                <w:webHidden/>
-              </w:rPr>
-              <w:instrText xml:space="preserve"> PAGEREF _Toc86328744 \h </w:instrText>
-            </w:r>
-            <w:r>
-              <w:rPr>
-                <w:webHidden/>
-              </w:rPr>
-            </w:r>
-            <w:r>
-              <w:rPr>
-                <w:webHidden/>
-              </w:rPr>
-              <w:fldChar w:fldCharType="separate"/>
-            </w:r>
-            <w:r>
-              <w:rPr>
-                <w:webHidden/>
-              </w:rPr>
-              <w:t>8</w:t>
-            </w:r>
-            <w:r>
-              <w:rPr>
-                <w:webHidden/>
-              </w:rPr>
-              <w:fldChar w:fldCharType="end"/>
-            </w:r>
-          </w:hyperlink>
-        </w:p>
-        <w:p>
-          <w:pPr>
-            <w:pStyle w:val="TOC1"/>
-            <w:rPr>
-              <w:rFonts w:asciiTheme="minorHAnsi" w:hAnsiTheme="minorHAnsi"/>
-              <w:color w:val="auto"/>
-              <w:sz w:val="22"/>
-              <w:szCs w:val="22"/>
-              <w:lang w:val="en-US" w:eastAsia="en-US"/>
-            </w:rPr>
-          </w:pPr>
-          <w:hyperlink w:anchor="_Toc86328745" w:history="1">
-            <w:r>
-              <w:rPr>
-                <w:rStyle w:val="Hyperlink"/>
-              </w:rPr>
-              <w:t>4</w:t>
-            </w:r>
-            <w:r>
-              <w:rPr>
-                <w:rFonts w:asciiTheme="minorHAnsi" w:hAnsiTheme="minorHAnsi"/>
-                <w:color w:val="auto"/>
-                <w:sz w:val="22"/>
-                <w:szCs w:val="22"/>
-                <w:lang w:val="en-US" w:eastAsia="en-US"/>
-              </w:rPr>
-              <w:tab/>
-            </w:r>
-            <w:r>
-              <w:rPr>
-                <w:rStyle w:val="Hyperlink"/>
-              </w:rPr>
-              <w:t>Database Proposal</w:t>
-            </w:r>
-            <w:r>
-              <w:rPr>
-                <w:webHidden/>
-              </w:rPr>
-              <w:tab/>
-            </w:r>
-            <w:r>
-              <w:rPr>
-                <w:webHidden/>
-              </w:rPr>
-              <w:fldChar w:fldCharType="begin"/>
-            </w:r>
-            <w:r>
-              <w:rPr>
-                <w:webHidden/>
-              </w:rPr>
-              <w:instrText xml:space="preserve"> PAGEREF _Toc86328745 \h </w:instrText>
-            </w:r>
-            <w:r>
-              <w:rPr>
-                <w:webHidden/>
-              </w:rPr>
-            </w:r>
-            <w:r>
-              <w:rPr>
-                <w:webHidden/>
-              </w:rPr>
-              <w:fldChar w:fldCharType="separate"/>
-            </w:r>
-            <w:r>
-              <w:rPr>
-                <w:webHidden/>
-              </w:rPr>
-              <w:t>8</w:t>
-            </w:r>
-            <w:r>
-              <w:rPr>
-                <w:webHidden/>
-              </w:rPr>
-              <w:fldChar w:fldCharType="end"/>
-            </w:r>
-          </w:hyperlink>
-        </w:p>
-        <w:p>
-          <w:pPr>
-            <w:pStyle w:val="TOC2"/>
-            <w:rPr>
-              <w:rFonts w:asciiTheme="minorHAnsi" w:hAnsiTheme="minorHAnsi"/>
-              <w:color w:val="auto"/>
-              <w:sz w:val="22"/>
-              <w:szCs w:val="22"/>
-              <w:lang w:val="en-US" w:eastAsia="en-US"/>
-            </w:rPr>
-          </w:pPr>
-          <w:hyperlink w:anchor="_Toc86328746" w:history="1">
-            <w:r>
-              <w:rPr>
-                <w:rStyle w:val="Hyperlink"/>
-              </w:rPr>
-              <w:t>4.1</w:t>
-            </w:r>
-            <w:r>
-              <w:rPr>
-                <w:rFonts w:asciiTheme="minorHAnsi" w:hAnsiTheme="minorHAnsi"/>
-                <w:color w:val="auto"/>
-                <w:sz w:val="22"/>
-                <w:szCs w:val="22"/>
-                <w:lang w:val="en-US" w:eastAsia="en-US"/>
-              </w:rPr>
-              <w:tab/>
-            </w:r>
-            <w:r>
-              <w:rPr>
-                <w:rStyle w:val="Hyperlink"/>
-              </w:rPr>
-              <w:t>Requirements</w:t>
-            </w:r>
-            <w:r>
-              <w:rPr>
-                <w:webHidden/>
-              </w:rPr>
-              <w:tab/>
-            </w:r>
-            <w:r>
-              <w:rPr>
-                <w:webHidden/>
-              </w:rPr>
-              <w:fldChar w:fldCharType="begin"/>
-            </w:r>
-            <w:r>
-              <w:rPr>
-                <w:webHidden/>
-              </w:rPr>
-              <w:instrText xml:space="preserve"> PAGEREF _Toc86328746 \h </w:instrText>
-            </w:r>
-            <w:r>
-              <w:rPr>
-                <w:webHidden/>
-              </w:rPr>
-            </w:r>
-            <w:r>
-              <w:rPr>
-                <w:webHidden/>
-              </w:rPr>
-              <w:fldChar w:fldCharType="separate"/>
-            </w:r>
-            <w:r>
-              <w:rPr>
-                <w:webHidden/>
-              </w:rPr>
-              <w:t>8</w:t>
-            </w:r>
-            <w:r>
-              <w:rPr>
-                <w:webHidden/>
-              </w:rPr>
-              <w:fldChar w:fldCharType="end"/>
-            </w:r>
-          </w:hyperlink>
-        </w:p>
-        <w:p>
-          <w:pPr>
-            <w:pStyle w:val="TOC2"/>
-            <w:rPr>
-              <w:rFonts w:asciiTheme="minorHAnsi" w:hAnsiTheme="minorHAnsi"/>
-              <w:color w:val="auto"/>
-              <w:sz w:val="22"/>
-              <w:szCs w:val="22"/>
-              <w:lang w:val="en-US" w:eastAsia="en-US"/>
-            </w:rPr>
-          </w:pPr>
-          <w:hyperlink w:anchor="_Toc86328747" w:history="1">
-            <w:r>
-              <w:rPr>
-                <w:rStyle w:val="Hyperlink"/>
-              </w:rPr>
-              <w:t>4.2</w:t>
-            </w:r>
-            <w:r>
-              <w:rPr>
-                <w:rFonts w:asciiTheme="minorHAnsi" w:hAnsiTheme="minorHAnsi"/>
-                <w:color w:val="auto"/>
-                <w:sz w:val="22"/>
-                <w:szCs w:val="22"/>
-                <w:lang w:val="en-US" w:eastAsia="en-US"/>
-              </w:rPr>
-              <w:tab/>
-            </w:r>
-            <w:r>
-              <w:rPr>
-                <w:rStyle w:val="Hyperlink"/>
-              </w:rPr>
-              <w:t>Bin definitions (AHB SWAG proposal)</w:t>
-            </w:r>
-            <w:r>
-              <w:rPr>
-                <w:webHidden/>
-              </w:rPr>
-              <w:tab/>
-            </w:r>
-            <w:r>
-              <w:rPr>
-                <w:webHidden/>
-              </w:rPr>
-              <w:fldChar w:fldCharType="begin"/>
-            </w:r>
-            <w:r>
-              <w:rPr>
-                <w:webHidden/>
-              </w:rPr>
-              <w:instrText xml:space="preserve"> PAGEREF _Toc86328747 \h </w:instrText>
-            </w:r>
-            <w:r>
-              <w:rPr>
-                <w:webHidden/>
-              </w:rPr>
-            </w:r>
-            <w:r>
-              <w:rPr>
-                <w:webHidden/>
-              </w:rPr>
-              <w:fldChar w:fldCharType="separate"/>
-            </w:r>
-            <w:r>
-              <w:rPr>
-                <w:webHidden/>
-              </w:rPr>
-              <w:t>9</w:t>
-            </w:r>
-            <w:r>
-              <w:rPr>
-                <w:webHidden/>
-              </w:rPr>
-              <w:fldChar w:fldCharType="end"/>
-            </w:r>
-          </w:hyperlink>
-        </w:p>
-        <w:p>
-          <w:pPr>
-            <w:pStyle w:val="TOC2"/>
-            <w:rPr>
-              <w:rFonts w:asciiTheme="minorHAnsi" w:hAnsiTheme="minorHAnsi"/>
-              <w:color w:val="auto"/>
-              <w:sz w:val="22"/>
-              <w:szCs w:val="22"/>
-              <w:lang w:val="en-US" w:eastAsia="en-US"/>
-            </w:rPr>
-          </w:pPr>
-          <w:hyperlink w:anchor="_Toc86328748" w:history="1">
-            <w:r>
-              <w:rPr>
-                <w:rStyle w:val="Hyperlink"/>
-              </w:rPr>
-              <w:t>4.3</w:t>
-            </w:r>
-            <w:r>
-              <w:rPr>
-                <w:rFonts w:asciiTheme="minorHAnsi" w:hAnsiTheme="minorHAnsi"/>
-                <w:color w:val="auto"/>
-                <w:sz w:val="22"/>
-                <w:szCs w:val="22"/>
-                <w:lang w:val="en-US" w:eastAsia="en-US"/>
-              </w:rPr>
-              <w:tab/>
-            </w:r>
-            <w:r>
-              <w:rPr>
-                <w:rStyle w:val="Hyperlink"/>
-              </w:rPr>
-              <w:t>KPIs</w:t>
-            </w:r>
-            <w:r>
-              <w:rPr>
-                <w:webHidden/>
-              </w:rPr>
-              <w:tab/>
-            </w:r>
-            <w:r>
-              <w:rPr>
-                <w:webHidden/>
-              </w:rPr>
-              <w:fldChar w:fldCharType="begin"/>
-            </w:r>
-            <w:r>
-              <w:rPr>
-                <w:webHidden/>
-              </w:rPr>
-              <w:instrText xml:space="preserve"> PAGEREF _Toc86328748 \h </w:instrText>
-            </w:r>
-            <w:r>
-              <w:rPr>
-                <w:webHidden/>
-              </w:rPr>
-            </w:r>
-            <w:r>
-              <w:rPr>
-                <w:webHidden/>
-              </w:rPr>
-              <w:fldChar w:fldCharType="separate"/>
-            </w:r>
-            <w:r>
-              <w:rPr>
-                <w:webHidden/>
-              </w:rPr>
-              <w:t>9</w:t>
-            </w:r>
-            <w:r>
-              <w:rPr>
-                <w:webHidden/>
-              </w:rPr>
-              <w:fldChar w:fldCharType="end"/>
-            </w:r>
-          </w:hyperlink>
-        </w:p>
-        <w:p>
-          <w:pPr>
-            <w:pStyle w:val="TOC2"/>
-            <w:rPr>
-              <w:rFonts w:asciiTheme="minorHAnsi" w:hAnsiTheme="minorHAnsi"/>
-              <w:color w:val="auto"/>
-              <w:sz w:val="22"/>
-              <w:szCs w:val="22"/>
-              <w:lang w:val="en-US" w:eastAsia="en-US"/>
-            </w:rPr>
-          </w:pPr>
-          <w:hyperlink w:anchor="_Toc86328749" w:history="1">
-            <w:r>
-              <w:rPr>
-                <w:rStyle w:val="Hyperlink"/>
-              </w:rPr>
-              <w:t>4.4</w:t>
-            </w:r>
-            <w:r>
-              <w:rPr>
-                <w:rFonts w:asciiTheme="minorHAnsi" w:hAnsiTheme="minorHAnsi"/>
-                <w:color w:val="auto"/>
-                <w:sz w:val="22"/>
-                <w:szCs w:val="22"/>
-                <w:lang w:val="en-US" w:eastAsia="en-US"/>
-              </w:rPr>
-              <w:tab/>
-            </w:r>
-            <w:r>
-              <w:rPr>
-                <w:rStyle w:val="Hyperlink"/>
-              </w:rPr>
-              <w:t>Reporting / data sharing structure</w:t>
-            </w:r>
-            <w:r>
-              <w:rPr>
-                <w:webHidden/>
-              </w:rPr>
-              <w:tab/>
-            </w:r>
-            <w:r>
-              <w:rPr>
-                <w:webHidden/>
-              </w:rPr>
-              <w:fldChar w:fldCharType="begin"/>
-            </w:r>
-            <w:r>
-              <w:rPr>
-                <w:webHidden/>
-              </w:rPr>
-              <w:instrText xml:space="preserve"> PAGEREF _Toc86328749 \h </w:instrText>
-            </w:r>
-            <w:r>
-              <w:rPr>
-                <w:webHidden/>
-              </w:rPr>
-            </w:r>
-            <w:r>
-              <w:rPr>
-                <w:webHidden/>
-              </w:rPr>
-              <w:fldChar w:fldCharType="separate"/>
-            </w:r>
-            <w:r>
-              <w:rPr>
-                <w:webHidden/>
-              </w:rPr>
-              <w:t>9</w:t>
-            </w:r>
-            <w:r>
-              <w:rPr>
-                <w:webHidden/>
-              </w:rPr>
-              <w:fldChar w:fldCharType="end"/>
-            </w:r>
-          </w:hyperlink>
-        </w:p>
-        <w:p>
-          <w:pPr>
-            <w:pStyle w:val="TOC1"/>
-            <w:rPr>
-              <w:rFonts w:asciiTheme="minorHAnsi" w:hAnsiTheme="minorHAnsi"/>
-              <w:color w:val="auto"/>
-              <w:sz w:val="22"/>
-              <w:szCs w:val="22"/>
-              <w:lang w:val="en-US" w:eastAsia="en-US"/>
-            </w:rPr>
-          </w:pPr>
-          <w:hyperlink w:anchor="_Toc86328750" w:history="1">
-            <w:r>
-              <w:rPr>
-                <w:rStyle w:val="Hyperlink"/>
-              </w:rPr>
-              <w:t>5</w:t>
-            </w:r>
-            <w:r>
-              <w:rPr>
-                <w:rFonts w:asciiTheme="minorHAnsi" w:hAnsiTheme="minorHAnsi"/>
-                <w:color w:val="auto"/>
-                <w:sz w:val="22"/>
-                <w:szCs w:val="22"/>
-                <w:lang w:val="en-US" w:eastAsia="en-US"/>
-              </w:rPr>
-              <w:tab/>
-            </w:r>
-            <w:r>
-              <w:rPr>
-                <w:rStyle w:val="Hyperlink"/>
-              </w:rPr>
-              <w:t>Highlight text options</w:t>
-            </w:r>
-            <w:r>
-              <w:rPr>
-                <w:webHidden/>
-              </w:rPr>
-              <w:tab/>
-            </w:r>
-            <w:r>
-              <w:rPr>
-                <w:webHidden/>
-              </w:rPr>
-              <w:fldChar w:fldCharType="begin"/>
-            </w:r>
-            <w:r>
-              <w:rPr>
-                <w:webHidden/>
-              </w:rPr>
-              <w:instrText xml:space="preserve"> PAGEREF _Toc86328750 \h </w:instrText>
-            </w:r>
-            <w:r>
-              <w:rPr>
-                <w:webHidden/>
-              </w:rPr>
-            </w:r>
-            <w:r>
-              <w:rPr>
-                <w:webHidden/>
-              </w:rPr>
-              <w:fldChar w:fldCharType="separate"/>
-            </w:r>
-            <w:r>
-              <w:rPr>
-                <w:webHidden/>
-              </w:rPr>
-              <w:t>10</w:t>
-            </w:r>
-            <w:r>
-              <w:rPr>
-                <w:webHidden/>
-              </w:rPr>
-              <w:fldChar w:fldCharType="end"/>
-            </w:r>
-          </w:hyperlink>
-        </w:p>
-        <w:p>
-          <w:pPr>
-            <w:pStyle w:val="TOC2"/>
-            <w:rPr>
-              <w:rFonts w:asciiTheme="minorHAnsi" w:hAnsiTheme="minorHAnsi"/>
-              <w:color w:val="auto"/>
-              <w:sz w:val="22"/>
-              <w:szCs w:val="22"/>
-              <w:lang w:val="en-US" w:eastAsia="en-US"/>
-            </w:rPr>
-          </w:pPr>
-          <w:hyperlink w:anchor="_Toc86328751" w:history="1">
-            <w:r>
-              <w:rPr>
-                <w:rStyle w:val="Hyperlink"/>
-              </w:rPr>
-              <w:t>5.1</w:t>
-            </w:r>
-            <w:r>
-              <w:rPr>
-                <w:rFonts w:asciiTheme="minorHAnsi" w:hAnsiTheme="minorHAnsi"/>
-                <w:color w:val="auto"/>
-                <w:sz w:val="22"/>
-                <w:szCs w:val="22"/>
-                <w:lang w:val="en-US" w:eastAsia="en-US"/>
-              </w:rPr>
-              <w:tab/>
-            </w:r>
-            <w:r>
-              <w:rPr>
-                <w:rStyle w:val="Hyperlink"/>
-              </w:rPr>
-              <w:t>Key message</w:t>
-            </w:r>
-            <w:r>
-              <w:rPr>
-                <w:webHidden/>
-              </w:rPr>
-              <w:tab/>
-            </w:r>
-            <w:r>
-              <w:rPr>
-                <w:webHidden/>
-              </w:rPr>
-              <w:fldChar w:fldCharType="begin"/>
-            </w:r>
-            <w:r>
-              <w:rPr>
-                <w:webHidden/>
-              </w:rPr>
-              <w:instrText xml:space="preserve"> PAGEREF _Toc86328751 \h </w:instrText>
-            </w:r>
-            <w:r>
-              <w:rPr>
-                <w:webHidden/>
-              </w:rPr>
-            </w:r>
-            <w:r>
-              <w:rPr>
-                <w:webHidden/>
-              </w:rPr>
-              <w:fldChar w:fldCharType="separate"/>
-            </w:r>
-            <w:r>
-              <w:rPr>
-                <w:webHidden/>
-              </w:rPr>
-              <w:t>10</w:t>
-            </w:r>
-            <w:r>
-              <w:rPr>
-                <w:webHidden/>
-              </w:rPr>
-              <w:fldChar w:fldCharType="end"/>
-            </w:r>
-          </w:hyperlink>
-        </w:p>
-        <w:p>
-          <w:pPr>
-            <w:pStyle w:val="TOC2"/>
-            <w:rPr>
-              <w:rFonts w:asciiTheme="minorHAnsi" w:hAnsiTheme="minorHAnsi"/>
-              <w:color w:val="auto"/>
-              <w:sz w:val="22"/>
-              <w:szCs w:val="22"/>
-              <w:lang w:val="en-US" w:eastAsia="en-US"/>
-            </w:rPr>
-          </w:pPr>
-          <w:hyperlink w:anchor="_Toc86328752" w:history="1">
-            <w:r>
-              <w:rPr>
-                <w:rStyle w:val="Hyperlink"/>
-              </w:rPr>
-              <w:t>5.2</w:t>
-            </w:r>
-            <w:r>
-              <w:rPr>
-                <w:rFonts w:asciiTheme="minorHAnsi" w:hAnsiTheme="minorHAnsi"/>
-                <w:color w:val="auto"/>
-                <w:sz w:val="22"/>
-                <w:szCs w:val="22"/>
-                <w:lang w:val="en-US" w:eastAsia="en-US"/>
-              </w:rPr>
-              <w:tab/>
-            </w:r>
-            <w:r>
-              <w:rPr>
-                <w:rStyle w:val="Hyperlink"/>
-              </w:rPr>
-              <w:t>Quote</w:t>
-            </w:r>
-            <w:r>
-              <w:rPr>
-                <w:webHidden/>
-              </w:rPr>
-              <w:tab/>
-            </w:r>
-            <w:r>
-              <w:rPr>
-                <w:webHidden/>
-              </w:rPr>
-              <w:fldChar w:fldCharType="begin"/>
-            </w:r>
-            <w:r>
-              <w:rPr>
-                <w:webHidden/>
-              </w:rPr>
-              <w:instrText xml:space="preserve"> PAGEREF _Toc86328752 \h </w:instrText>
-            </w:r>
-            <w:r>
-              <w:rPr>
-                <w:webHidden/>
-              </w:rPr>
-            </w:r>
-            <w:r>
-              <w:rPr>
-                <w:webHidden/>
-              </w:rPr>
-              <w:fldChar w:fldCharType="separate"/>
-            </w:r>
-            <w:r>
-              <w:rPr>
-                <w:webHidden/>
-              </w:rPr>
-              <w:t>10</w:t>
-            </w:r>
-            <w:r>
-              <w:rPr>
-                <w:webHidden/>
-              </w:rPr>
-              <w:fldChar w:fldCharType="end"/>
-            </w:r>
-          </w:hyperlink>
-        </w:p>
-        <w:p>
-          <w:pPr>
-            <w:pStyle w:val="TOC1"/>
-            <w:rPr>
-              <w:rFonts w:asciiTheme="minorHAnsi" w:hAnsiTheme="minorHAnsi"/>
-              <w:color w:val="auto"/>
-              <w:sz w:val="22"/>
-              <w:szCs w:val="22"/>
-              <w:lang w:val="en-US" w:eastAsia="en-US"/>
-            </w:rPr>
-          </w:pPr>
-          <w:hyperlink w:anchor="_Toc86328753" w:history="1">
-            <w:r>
-              <w:rPr>
-                <w:rStyle w:val="Hyperlink"/>
-              </w:rPr>
-              <w:t>6</w:t>
-            </w:r>
-            <w:r>
-              <w:rPr>
-                <w:rFonts w:asciiTheme="minorHAnsi" w:hAnsiTheme="minorHAnsi"/>
-                <w:color w:val="auto"/>
-                <w:sz w:val="22"/>
-                <w:szCs w:val="22"/>
-                <w:lang w:val="en-US" w:eastAsia="en-US"/>
-              </w:rPr>
-              <w:tab/>
-            </w:r>
-            <w:r>
-              <w:rPr>
-                <w:rStyle w:val="Hyperlink"/>
-              </w:rPr>
-              <w:t>Table style examples</w:t>
-            </w:r>
-            <w:r>
-              <w:rPr>
-                <w:webHidden/>
-              </w:rPr>
-              <w:tab/>
-            </w:r>
-            <w:r>
-              <w:rPr>
-                <w:webHidden/>
-              </w:rPr>
-              <w:fldChar w:fldCharType="begin"/>
-            </w:r>
-            <w:r>
-              <w:rPr>
-                <w:webHidden/>
-              </w:rPr>
-              <w:instrText xml:space="preserve"> PAGEREF _Toc86328753 \h </w:instrText>
-            </w:r>
-            <w:r>
-              <w:rPr>
-                <w:webHidden/>
-              </w:rPr>
-            </w:r>
-            <w:r>
-              <w:rPr>
-                <w:webHidden/>
-              </w:rPr>
-              <w:fldChar w:fldCharType="separate"/>
-            </w:r>
-            <w:r>
-              <w:rPr>
-                <w:webHidden/>
-              </w:rPr>
-              <w:t>11</w:t>
-            </w:r>
-            <w:r>
-              <w:rPr>
-                <w:webHidden/>
-              </w:rPr>
-              <w:fldChar w:fldCharType="end"/>
-            </w:r>
-          </w:hyperlink>
-        </w:p>
-        <w:p>
-          <w:pPr>
-            <w:pStyle w:val="TOC2"/>
-            <w:rPr>
-              <w:rFonts w:asciiTheme="minorHAnsi" w:hAnsiTheme="minorHAnsi"/>
-              <w:color w:val="auto"/>
-              <w:sz w:val="22"/>
-              <w:szCs w:val="22"/>
-              <w:lang w:val="en-US" w:eastAsia="en-US"/>
-            </w:rPr>
-          </w:pPr>
-          <w:hyperlink w:anchor="_Toc86328754" w:history="1">
-            <w:r>
-              <w:rPr>
-                <w:rStyle w:val="Hyperlink"/>
-              </w:rPr>
-              <w:t>6.1</w:t>
-            </w:r>
-            <w:r>
-              <w:rPr>
-                <w:rFonts w:asciiTheme="minorHAnsi" w:hAnsiTheme="minorHAnsi"/>
-                <w:color w:val="auto"/>
-                <w:sz w:val="22"/>
-                <w:szCs w:val="22"/>
-                <w:lang w:val="en-US" w:eastAsia="en-US"/>
-              </w:rPr>
-              <w:tab/>
-            </w:r>
-            <w:r>
-              <w:rPr>
-                <w:rStyle w:val="Hyperlink"/>
-              </w:rPr>
-              <w:t>Table with banded rows suitable for data</w:t>
-            </w:r>
-            <w:r>
-              <w:rPr>
-                <w:webHidden/>
-              </w:rPr>
-              <w:tab/>
-            </w:r>
-            <w:r>
-              <w:rPr>
-                <w:webHidden/>
-              </w:rPr>
-              <w:fldChar w:fldCharType="begin"/>
-            </w:r>
-            <w:r>
-              <w:rPr>
-                <w:webHidden/>
-              </w:rPr>
-              <w:instrText xml:space="preserve"> PAGEREF _Toc86328754 \h </w:instrText>
-            </w:r>
-            <w:r>
-              <w:rPr>
-                <w:webHidden/>
-              </w:rPr>
-            </w:r>
-            <w:r>
-              <w:rPr>
-                <w:webHidden/>
-              </w:rPr>
-              <w:fldChar w:fldCharType="separate"/>
-            </w:r>
-            <w:r>
-              <w:rPr>
-                <w:webHidden/>
-              </w:rPr>
-              <w:t>11</w:t>
-            </w:r>
-            <w:r>
-              <w:rPr>
-                <w:webHidden/>
-              </w:rPr>
-              <w:fldChar w:fldCharType="end"/>
-            </w:r>
-          </w:hyperlink>
-        </w:p>
-        <w:p>
-          <w:pPr>
-            <w:pStyle w:val="TOC2"/>
-            <w:rPr>
-              <w:rFonts w:asciiTheme="minorHAnsi" w:hAnsiTheme="minorHAnsi"/>
-              <w:color w:val="auto"/>
-              <w:sz w:val="22"/>
-              <w:szCs w:val="22"/>
-              <w:lang w:val="en-US" w:eastAsia="en-US"/>
-            </w:rPr>
-          </w:pPr>
-          <w:hyperlink w:anchor="_Toc86328755" w:history="1">
-            <w:r>
-              <w:rPr>
-                <w:rStyle w:val="Hyperlink"/>
-              </w:rPr>
-              <w:t>6.2</w:t>
-            </w:r>
-            <w:r>
-              <w:rPr>
-                <w:rFonts w:asciiTheme="minorHAnsi" w:hAnsiTheme="minorHAnsi"/>
-                <w:color w:val="auto"/>
-                <w:sz w:val="22"/>
-                <w:szCs w:val="22"/>
-                <w:lang w:val="en-US" w:eastAsia="en-US"/>
-              </w:rPr>
-              <w:tab/>
-            </w:r>
-            <w:r>
-              <w:rPr>
-                <w:rStyle w:val="Hyperlink"/>
-              </w:rPr>
-              <w:t>Table without banded rows suitable for text content</w:t>
-            </w:r>
-            <w:r>
-              <w:rPr>
-                <w:webHidden/>
-              </w:rPr>
-              <w:tab/>
-            </w:r>
-            <w:r>
-              <w:rPr>
-                <w:webHidden/>
-              </w:rPr>
-              <w:fldChar w:fldCharType="begin"/>
-            </w:r>
-            <w:r>
-              <w:rPr>
-                <w:webHidden/>
-              </w:rPr>
-              <w:instrText xml:space="preserve"> PAGEREF _Toc86328755 \h </w:instrText>
-            </w:r>
-            <w:r>
-              <w:rPr>
-                <w:webHidden/>
-              </w:rPr>
-            </w:r>
-            <w:r>
-              <w:rPr>
-                <w:webHidden/>
-              </w:rPr>
-              <w:fldChar w:fldCharType="separate"/>
-            </w:r>
-            <w:r>
-              <w:rPr>
-                <w:webHidden/>
-              </w:rPr>
-              <w:t>12</w:t>
-            </w:r>
-            <w:r>
-              <w:rPr>
-                <w:webHidden/>
-              </w:rPr>
-              <w:fldChar w:fldCharType="end"/>
-            </w:r>
-          </w:hyperlink>
-        </w:p>
-        <w:p>
-          <w:pPr>
-            <w:pStyle w:val="TOC1"/>
-            <w:rPr>
-              <w:rFonts w:asciiTheme="minorHAnsi" w:hAnsiTheme="minorHAnsi"/>
-              <w:color w:val="auto"/>
-              <w:sz w:val="22"/>
-              <w:szCs w:val="22"/>
-              <w:lang w:val="en-US" w:eastAsia="en-US"/>
-            </w:rPr>
-          </w:pPr>
-          <w:hyperlink w:anchor="_Toc86328756" w:history="1">
-            <w:r>
-              <w:rPr>
-                <w:rStyle w:val="Hyperlink"/>
-              </w:rPr>
-              <w:t>7</w:t>
-            </w:r>
-            <w:r>
-              <w:rPr>
-                <w:rFonts w:asciiTheme="minorHAnsi" w:hAnsiTheme="minorHAnsi"/>
-                <w:color w:val="auto"/>
-                <w:sz w:val="22"/>
-                <w:szCs w:val="22"/>
-                <w:lang w:val="en-US" w:eastAsia="en-US"/>
-              </w:rPr>
-              <w:tab/>
-            </w:r>
-            <w:r>
-              <w:rPr>
-                <w:rStyle w:val="Hyperlink"/>
-              </w:rPr>
-              <w:t>Illustrations and Graphic Boxes</w:t>
-            </w:r>
-            <w:r>
-              <w:rPr>
-                <w:webHidden/>
-              </w:rPr>
-              <w:tab/>
-            </w:r>
-            <w:r>
-              <w:rPr>
-                <w:webHidden/>
-              </w:rPr>
-              <w:fldChar w:fldCharType="begin"/>
-            </w:r>
-            <w:r>
-              <w:rPr>
-                <w:webHidden/>
-              </w:rPr>
-              <w:instrText xml:space="preserve"> PAGEREF _Toc86328756 \h </w:instrText>
-            </w:r>
-            <w:r>
-              <w:rPr>
-                <w:webHidden/>
-              </w:rPr>
-            </w:r>
-            <w:r>
-              <w:rPr>
-                <w:webHidden/>
-              </w:rPr>
-              <w:fldChar w:fldCharType="separate"/>
-            </w:r>
-            <w:r>
-              <w:rPr>
-                <w:webHidden/>
-              </w:rPr>
-              <w:t>13</w:t>
-            </w:r>
-            <w:r>
-              <w:rPr>
-                <w:webHidden/>
-              </w:rPr>
-              <w:fldChar w:fldCharType="end"/>
-            </w:r>
-          </w:hyperlink>
-        </w:p>
-        <w:p>
-          <w:pPr>
-            <w:pStyle w:val="TOC2"/>
-            <w:rPr>
-              <w:rFonts w:asciiTheme="minorHAnsi" w:hAnsiTheme="minorHAnsi"/>
-              <w:color w:val="auto"/>
-              <w:sz w:val="22"/>
-              <w:szCs w:val="22"/>
-              <w:lang w:val="en-US" w:eastAsia="en-US"/>
-            </w:rPr>
-          </w:pPr>
-          <w:hyperlink w:anchor="_Toc86328757" w:history="1">
-            <w:r>
-              <w:rPr>
-                <w:rStyle w:val="Hyperlink"/>
-              </w:rPr>
-              <w:t>7.1</w:t>
-            </w:r>
-            <w:r>
-              <w:rPr>
-                <w:rFonts w:asciiTheme="minorHAnsi" w:hAnsiTheme="minorHAnsi"/>
-                <w:color w:val="auto"/>
-                <w:sz w:val="22"/>
-                <w:szCs w:val="22"/>
-                <w:lang w:val="en-US" w:eastAsia="en-US"/>
-              </w:rPr>
-              <w:tab/>
-            </w:r>
-            <w:r>
-              <w:rPr>
-                <w:rStyle w:val="Hyperlink"/>
-              </w:rPr>
-              <w:t>Standard graphic frame</w:t>
-            </w:r>
-            <w:r>
-              <w:rPr>
-                <w:webHidden/>
-              </w:rPr>
-              <w:tab/>
-            </w:r>
-            <w:r>
-              <w:rPr>
-                <w:webHidden/>
-              </w:rPr>
-              <w:fldChar w:fldCharType="begin"/>
-            </w:r>
-            <w:r>
-              <w:rPr>
-                <w:webHidden/>
-              </w:rPr>
-              <w:instrText xml:space="preserve"> PAGEREF _Toc86328757 \h </w:instrText>
-            </w:r>
-            <w:r>
-              <w:rPr>
-                <w:webHidden/>
-              </w:rPr>
-            </w:r>
-            <w:r>
-              <w:rPr>
-                <w:webHidden/>
-              </w:rPr>
-              <w:fldChar w:fldCharType="separate"/>
-            </w:r>
-            <w:r>
-              <w:rPr>
-                <w:webHidden/>
-              </w:rPr>
-              <w:t>13</w:t>
-            </w:r>
-            <w:r>
-              <w:rPr>
-                <w:webHidden/>
-              </w:rPr>
-              <w:fldChar w:fldCharType="end"/>
-            </w:r>
-          </w:hyperlink>
-        </w:p>
-        <w:p>
-          <w:pPr>
-            <w:pStyle w:val="TOC2"/>
-            <w:rPr>
-              <w:rFonts w:asciiTheme="minorHAnsi" w:hAnsiTheme="minorHAnsi"/>
-              <w:color w:val="auto"/>
-              <w:sz w:val="22"/>
-              <w:szCs w:val="22"/>
-              <w:lang w:val="en-US" w:eastAsia="en-US"/>
-            </w:rPr>
-          </w:pPr>
-          <w:hyperlink w:anchor="_Toc86328758" w:history="1">
-            <w:r>
-              <w:rPr>
-                <w:rStyle w:val="Hyperlink"/>
-              </w:rPr>
-              <w:t>7.2</w:t>
-            </w:r>
-            <w:r>
-              <w:rPr>
-                <w:rFonts w:asciiTheme="minorHAnsi" w:hAnsiTheme="minorHAnsi"/>
-                <w:color w:val="auto"/>
-                <w:sz w:val="22"/>
-                <w:szCs w:val="22"/>
-                <w:lang w:val="en-US" w:eastAsia="en-US"/>
-              </w:rPr>
-              <w:tab/>
-            </w:r>
-            <w:r>
-              <w:rPr>
-                <w:rStyle w:val="Hyperlink"/>
-              </w:rPr>
-              <w:t>Side-by-side graphic frame</w:t>
-            </w:r>
-            <w:r>
-              <w:rPr>
-                <w:webHidden/>
-              </w:rPr>
-              <w:tab/>
-            </w:r>
-            <w:r>
-              <w:rPr>
-                <w:webHidden/>
-              </w:rPr>
-              <w:fldChar w:fldCharType="begin"/>
-            </w:r>
-            <w:r>
-              <w:rPr>
-                <w:webHidden/>
-              </w:rPr>
-              <w:instrText xml:space="preserve"> PAGEREF _Toc86328758 \h </w:instrText>
-            </w:r>
-            <w:r>
-              <w:rPr>
-                <w:webHidden/>
-              </w:rPr>
-            </w:r>
-            <w:r>
-              <w:rPr>
-                <w:webHidden/>
-              </w:rPr>
-              <w:fldChar w:fldCharType="separate"/>
-            </w:r>
-            <w:r>
-              <w:rPr>
-                <w:webHidden/>
-              </w:rPr>
-              <w:t>13</w:t>
-            </w:r>
-            <w:r>
-              <w:rPr>
-                <w:webHidden/>
-              </w:rPr>
-              <w:fldChar w:fldCharType="end"/>
-            </w:r>
-          </w:hyperlink>
-        </w:p>
-        <w:p>
-          <w:pPr>
-            <w:pStyle w:val="TOC2"/>
-            <w:rPr>
-              <w:rFonts w:asciiTheme="minorHAnsi" w:hAnsiTheme="minorHAnsi"/>
-              <w:color w:val="auto"/>
-              <w:sz w:val="22"/>
-              <w:szCs w:val="22"/>
-              <w:lang w:val="en-US" w:eastAsia="en-US"/>
-            </w:rPr>
-          </w:pPr>
-          <w:hyperlink w:anchor="_Toc86328759" w:history="1">
-            <w:r>
-              <w:rPr>
-                <w:rStyle w:val="Hyperlink"/>
-              </w:rPr>
-              <w:t>7.3</w:t>
-            </w:r>
-            <w:r>
-              <w:rPr>
-                <w:rFonts w:asciiTheme="minorHAnsi" w:hAnsiTheme="minorHAnsi"/>
-                <w:color w:val="auto"/>
-                <w:sz w:val="22"/>
-                <w:szCs w:val="22"/>
-                <w:lang w:val="en-US" w:eastAsia="en-US"/>
-              </w:rPr>
-              <w:tab/>
-            </w:r>
-            <w:r>
-              <w:rPr>
-                <w:rStyle w:val="Hyperlink"/>
-              </w:rPr>
-              <w:t>Right wrapping graphic frame</w:t>
-            </w:r>
-            <w:r>
-              <w:rPr>
-                <w:webHidden/>
-              </w:rPr>
-              <w:tab/>
-            </w:r>
-            <w:r>
-              <w:rPr>
-                <w:webHidden/>
-              </w:rPr>
-              <w:fldChar w:fldCharType="begin"/>
-            </w:r>
-            <w:r>
-              <w:rPr>
-                <w:webHidden/>
-              </w:rPr>
-              <w:instrText xml:space="preserve"> PAGEREF _Toc86328759 \h </w:instrText>
-            </w:r>
-            <w:r>
-              <w:rPr>
-                <w:webHidden/>
-              </w:rPr>
-            </w:r>
-            <w:r>
-              <w:rPr>
-                <w:webHidden/>
-              </w:rPr>
-              <w:fldChar w:fldCharType="separate"/>
-            </w:r>
-            <w:r>
-              <w:rPr>
-                <w:webHidden/>
-              </w:rPr>
-              <w:t>13</w:t>
-            </w:r>
-            <w:r>
-              <w:rPr>
-                <w:webHidden/>
-              </w:rPr>
-              <w:fldChar w:fldCharType="end"/>
-            </w:r>
-          </w:hyperlink>
-        </w:p>
-        <w:p>
-          <w:pPr>
-            <w:pStyle w:val="TOC1"/>
-            <w:rPr>
-              <w:rFonts w:asciiTheme="minorHAnsi" w:hAnsiTheme="minorHAnsi"/>
-              <w:color w:val="auto"/>
-              <w:sz w:val="22"/>
-              <w:szCs w:val="22"/>
-              <w:lang w:val="en-US" w:eastAsia="en-US"/>
-            </w:rPr>
-          </w:pPr>
-          <w:hyperlink w:anchor="_Toc86328760" w:history="1">
-            <w:r>
-              <w:rPr>
-                <w:rStyle w:val="Hyperlink"/>
-              </w:rPr>
-              <w:t>Appendices</w:t>
-            </w:r>
-            <w:r>
-              <w:rPr>
-                <w:webHidden/>
-              </w:rPr>
-              <w:tab/>
-            </w:r>
-            <w:r>
-              <w:rPr>
-                <w:webHidden/>
-              </w:rPr>
-              <w:fldChar w:fldCharType="begin"/>
-            </w:r>
-            <w:r>
-              <w:rPr>
-                <w:webHidden/>
-              </w:rPr>
-              <w:instrText xml:space="preserve"> PAGEREF _Toc86328760 \h </w:instrText>
-            </w:r>
-            <w:r>
-              <w:rPr>
-                <w:webHidden/>
-              </w:rPr>
-            </w:r>
-            <w:r>
-              <w:rPr>
-                <w:webHidden/>
-              </w:rPr>
-              <w:fldChar w:fldCharType="separate"/>
-            </w:r>
-            <w:r>
-              <w:rPr>
-                <w:webHidden/>
-              </w:rPr>
-              <w:t>14</w:t>
-            </w:r>
-            <w:r>
-              <w:rPr>
-                <w:webHidden/>
-              </w:rPr>
-              <w:fldChar w:fldCharType="end"/>
-            </w:r>
-          </w:hyperlink>
-        </w:p>
-        <w:p>
-          <w:pPr>
-            <w:pStyle w:val="TOC1"/>
-            <w:rPr>
-              <w:rFonts w:asciiTheme="minorHAnsi" w:hAnsiTheme="minorHAnsi"/>
-              <w:color w:val="auto"/>
-              <w:sz w:val="22"/>
-              <w:szCs w:val="22"/>
-              <w:lang w:val="en-US" w:eastAsia="en-US"/>
-            </w:rPr>
-          </w:pPr>
-          <w:hyperlink w:anchor="_Toc86328761" w:history="1">
-            <w:r>
-              <w:rPr>
-                <w:rStyle w:val="Hyperlink"/>
-              </w:rPr>
-              <w:t>A</w:t>
-            </w:r>
-            <w:r>
-              <w:rPr>
-                <w:rFonts w:asciiTheme="minorHAnsi" w:hAnsiTheme="minorHAnsi"/>
-                <w:color w:val="auto"/>
-                <w:sz w:val="22"/>
-                <w:szCs w:val="22"/>
-                <w:lang w:val="en-US" w:eastAsia="en-US"/>
-              </w:rPr>
-              <w:tab/>
-            </w:r>
-            <w:r>
-              <w:rPr>
-                <w:rStyle w:val="Hyperlink"/>
-              </w:rPr>
-              <w:t>&lt;Insert first appendix heading here&gt;</w:t>
-            </w:r>
-            <w:r>
-              <w:rPr>
-                <w:webHidden/>
-              </w:rPr>
-              <w:tab/>
-            </w:r>
-            <w:r>
-              <w:rPr>
-                <w:webHidden/>
-              </w:rPr>
-              <w:fldChar w:fldCharType="begin"/>
-            </w:r>
-            <w:r>
-              <w:rPr>
-                <w:webHidden/>
-              </w:rPr>
-              <w:instrText xml:space="preserve"> PAGEREF _Toc86328761 \h </w:instrText>
-            </w:r>
-            <w:r>
-              <w:rPr>
-                <w:webHidden/>
-              </w:rPr>
-            </w:r>
-            <w:r>
-              <w:rPr>
-                <w:webHidden/>
-              </w:rPr>
-              <w:fldChar w:fldCharType="separate"/>
-            </w:r>
-            <w:r>
-              <w:rPr>
-                <w:webHidden/>
-              </w:rPr>
-              <w:t>14</w:t>
-            </w:r>
-            <w:r>
-              <w:rPr>
-                <w:webHidden/>
-              </w:rPr>
-              <w:fldChar w:fldCharType="end"/>
-            </w:r>
-          </w:hyperlink>
-        </w:p>
-        <w:p>
-          <w:pPr>
-            <w:pStyle w:val="TOC2"/>
-            <w:rPr>
-              <w:rFonts w:asciiTheme="minorHAnsi" w:hAnsiTheme="minorHAnsi"/>
-              <w:color w:val="auto"/>
-              <w:sz w:val="22"/>
-              <w:szCs w:val="22"/>
-              <w:lang w:val="en-US" w:eastAsia="en-US"/>
-            </w:rPr>
-          </w:pPr>
-          <w:hyperlink w:anchor="_Toc86328762" w:history="1">
-            <w:r>
-              <w:rPr>
-                <w:rStyle w:val="Hyperlink"/>
-              </w:rPr>
-              <w:t>A.1</w:t>
-            </w:r>
-            <w:r>
-              <w:rPr>
-                <w:rFonts w:asciiTheme="minorHAnsi" w:hAnsiTheme="minorHAnsi"/>
-                <w:color w:val="auto"/>
-                <w:sz w:val="22"/>
-                <w:szCs w:val="22"/>
-                <w:lang w:val="en-US" w:eastAsia="en-US"/>
-              </w:rPr>
-              <w:tab/>
-            </w:r>
-            <w:r>
-              <w:rPr>
-                <w:rStyle w:val="Hyperlink"/>
-              </w:rPr>
-              <w:t>Appendix Subheading like this</w:t>
-            </w:r>
-            <w:r>
-              <w:rPr>
-                <w:webHidden/>
-              </w:rPr>
-              <w:tab/>
-            </w:r>
-            <w:r>
-              <w:rPr>
-                <w:webHidden/>
-              </w:rPr>
-              <w:fldChar w:fldCharType="begin"/>
-            </w:r>
-            <w:r>
-              <w:rPr>
-                <w:webHidden/>
-              </w:rPr>
-              <w:instrText xml:space="preserve"> PAGEREF _Toc86328762 \h </w:instrText>
-            </w:r>
-            <w:r>
-              <w:rPr>
-                <w:webHidden/>
-              </w:rPr>
-            </w:r>
-            <w:r>
-              <w:rPr>
-                <w:webHidden/>
-              </w:rPr>
-              <w:fldChar w:fldCharType="separate"/>
-            </w:r>
-            <w:r>
-              <w:rPr>
-                <w:webHidden/>
-              </w:rPr>
-              <w:t>14</w:t>
-            </w:r>
-            <w:r>
-              <w:rPr>
-                <w:webHidden/>
-              </w:rPr>
-              <w:fldChar w:fldCharType="end"/>
-            </w:r>
-          </w:hyperlink>
-        </w:p>
-        <w:p>
-          <w:pPr>
-            <w:pStyle w:val="TOC3"/>
-            <w:tabs>
-              <w:tab w:val="left" w:pos="1560"/>
-            </w:tabs>
-            <w:rPr>
-              <w:rFonts w:asciiTheme="minorHAnsi" w:hAnsiTheme="minorHAnsi"/>
-              <w:color w:val="auto"/>
-              <w:sz w:val="22"/>
-              <w:szCs w:val="22"/>
-              <w:lang w:val="en-US" w:eastAsia="en-US"/>
-            </w:rPr>
-          </w:pPr>
-          <w:hyperlink w:anchor="_Toc86328763" w:history="1">
-            <w:r>
-              <w:rPr>
-                <w:rStyle w:val="Hyperlink"/>
-              </w:rPr>
-              <w:t>A.1.1</w:t>
-            </w:r>
-            <w:r>
-              <w:rPr>
-                <w:rFonts w:asciiTheme="minorHAnsi" w:hAnsiTheme="minorHAnsi"/>
-                <w:color w:val="auto"/>
-                <w:sz w:val="22"/>
-                <w:szCs w:val="22"/>
-                <w:lang w:val="en-US" w:eastAsia="en-US"/>
-              </w:rPr>
-              <w:tab/>
-            </w:r>
-            <w:r>
-              <w:rPr>
-                <w:rStyle w:val="Hyperlink"/>
-              </w:rPr>
-              <w:t>Appendix Minor Subheading</w:t>
-            </w:r>
-            <w:r>
-              <w:rPr>
-                <w:webHidden/>
-              </w:rPr>
-              <w:tab/>
-            </w:r>
-            <w:r>
-              <w:rPr>
-                <w:webHidden/>
-              </w:rPr>
-              <w:fldChar w:fldCharType="begin"/>
-            </w:r>
-            <w:r>
-              <w:rPr>
-                <w:webHidden/>
-              </w:rPr>
-              <w:instrText xml:space="preserve"> PAGEREF _Toc86328763 \h </w:instrText>
-            </w:r>
-            <w:r>
-              <w:rPr>
-                <w:webHidden/>
-              </w:rPr>
-            </w:r>
-            <w:r>
-              <w:rPr>
-                <w:webHidden/>
-              </w:rPr>
-              <w:fldChar w:fldCharType="separate"/>
-            </w:r>
-            <w:r>
-              <w:rPr>
-                <w:webHidden/>
-              </w:rPr>
-              <w:t>14</w:t>
-            </w:r>
-            <w:r>
-              <w:rPr>
-                <w:webHidden/>
-              </w:rPr>
-              <w:fldChar w:fldCharType="end"/>
-            </w:r>
-          </w:hyperlink>
-        </w:p>
-        <w:p>
           <w:r>
             <w:rPr>
               <w:b/>
@@ -3696,20 +2161,7 @@
         </w:p>
       </w:sdtContent>
     </w:sdt>
-    <w:p>
-      <w:pPr>
-        <w:rPr>
-          <w:rFonts w:asciiTheme="majorHAnsi" w:eastAsiaTheme="minorHAnsi" w:hAnsiTheme="majorHAnsi" w:cs="Arial"/>
-          <w:color w:val="1B36FF"/>
-          <w:sz w:val="40"/>
-          <w:lang w:eastAsia="en-US"/>
-        </w:rPr>
-      </w:pPr>
-      <w:bookmarkStart w:id="0" w:name="_Toc86328743"/>
-      <w:r>
-        <w:br w:type="page"/>
-      </w:r>
-    </w:p>
+    <w:bookmarkStart w:id="0" w:name="_Toc86329875" w:displacedByCustomXml="prev"/>
     <w:p>
       <w:pPr>
         <w:pStyle w:val="Heading1"/>
@@ -3719,7 +2171,6 @@
         </w:numPr>
       </w:pPr>
       <w:r>
-        <w:lastRenderedPageBreak/>
         <w:t>Meeting Minutes</w:t>
       </w:r>
       <w:bookmarkEnd w:id="0"/>
@@ -3910,6 +2361,7 @@
         <w:pStyle w:val="Bullet1"/>
       </w:pPr>
       <w:r>
+        <w:lastRenderedPageBreak/>
         <w:t>NP did their own side by side evaluation</w:t>
       </w:r>
     </w:p>
@@ -4011,8 +2463,194 @@
     </w:p>
     <w:p>
       <w:r>
+        <w:t>Mark Stoelinga</w:t>
+      </w:r>
+    </w:p>
+    <w:p>
+      <w:pPr>
+        <w:pStyle w:val="Bullet1"/>
+      </w:pPr>
+      <w:r>
+        <w:t>Perturbation of site location to estimate uncertainty</w:t>
+      </w:r>
+    </w:p>
+    <w:p>
+      <w:pPr>
+        <w:pStyle w:val="Bullet1"/>
+      </w:pPr>
+      <w:r>
+        <w:t>Use the models to guess uncertainty</w:t>
+      </w:r>
+    </w:p>
+    <w:p>
+      <w:r>
+        <w:t>Iain Campbell</w:t>
+      </w:r>
+    </w:p>
+    <w:p>
+      <w:pPr>
+        <w:pStyle w:val="Bullet1"/>
+      </w:pPr>
+      <w:r>
+        <w:t>Linear flow models ahead of time</w:t>
+      </w:r>
+    </w:p>
+    <w:p>
+      <w:pPr>
+        <w:pStyle w:val="Bullet1"/>
+      </w:pPr>
+      <w:r>
+        <w:t>Never site without using a model</w:t>
+      </w:r>
+    </w:p>
+    <w:p>
+      <w:pPr>
+        <w:pStyle w:val="Bullet1"/>
+      </w:pPr>
+      <w:r>
+        <w:t>Try to model shear, inflow, turbulence</w:t>
+      </w:r>
+    </w:p>
+    <w:p>
+      <w:pPr>
+        <w:pStyle w:val="Bullet1"/>
+      </w:pPr>
+      <w:r>
+        <w:t>Minimize variation of environmental parameters</w:t>
+      </w:r>
+    </w:p>
+    <w:p>
+      <w:pPr>
+        <w:pStyle w:val="Bullet1"/>
+      </w:pPr>
+      <w:r>
+        <w:t>Tradeoff between uncertainties in model and representativeness of site location</w:t>
+      </w:r>
+    </w:p>
+    <w:p>
+      <w:pPr>
+        <w:pStyle w:val="Bullet1"/>
+      </w:pPr>
+      <w:r>
+        <w:t>Horizontal, vertical, curvature</w:t>
+      </w:r>
+    </w:p>
+    <w:p>
+      <w:r>
+        <w:t>General Discussion</w:t>
+      </w:r>
+    </w:p>
+    <w:p>
+      <w:pPr>
+        <w:pStyle w:val="Bullet1"/>
+      </w:pPr>
+      <w:r>
+        <w:t>Poorly sited turbines are the ultimate downside of poorly designed complex terrain measurement campaigns</w:t>
+      </w:r>
+    </w:p>
+    <w:p>
+      <w:pPr>
+        <w:pStyle w:val="Bullet1"/>
+      </w:pPr>
+      <w:r>
+        <w:t>Measurements with high uncertainty could be better than models: these locations are the most difficult to model</w:t>
+      </w:r>
+    </w:p>
+    <w:p>
+      <w:pPr>
+        <w:pStyle w:val="Bullet1"/>
+      </w:pPr>
+      <w:r>
+        <w:t>Use lidars as hotspot detectors. How bad are the flows in this location?</w:t>
+      </w:r>
+    </w:p>
+    <w:p>
+      <w:pPr>
+        <w:pStyle w:val="Bullet1"/>
+      </w:pPr>
+      <w:r>
+        <w:t>Key insight: the lidar measurements are real, even if slightly biased, or raw LOS</w:t>
+      </w:r>
+    </w:p>
+    <w:p>
+      <w:r>
+        <w:t>Christiane Mondavon</w:t>
+      </w:r>
+    </w:p>
+    <w:p>
+      <w:pPr>
+        <w:pStyle w:val="Bullet1"/>
+      </w:pPr>
+      <w:r>
+        <w:t>Studying complex flows the last year, 45 sites with variety of sensors</w:t>
+      </w:r>
+    </w:p>
+    <w:p>
+      <w:pPr>
+        <w:pStyle w:val="Bullet1"/>
+      </w:pPr>
+      <w:r>
+        <w:t>Sometimes not so clear cut with cups, models, lidars</w:t>
+      </w:r>
+    </w:p>
+    <w:p>
+      <w:pPr>
+        <w:pStyle w:val="Bullet1"/>
+      </w:pPr>
+      <w:r>
+        <w:t xml:space="preserve"> </w:t>
+      </w:r>
+      <w:r>
+        <w:t>“Ignore Cup 1, everything is perfect!”</w:t>
+      </w:r>
+    </w:p>
+    <w:p>
+      <w:pPr>
+        <w:pStyle w:val="Bullet1"/>
+      </w:pPr>
+      <w:r>
+        <w:t xml:space="preserve">In general, take with grain of salt, we don’t have enough data to make definitive statements. </w:t>
+      </w:r>
+    </w:p>
+    <w:p>
+      <w:pPr>
+        <w:pStyle w:val="Bullet1"/>
+      </w:pPr>
+      <w:r>
+        <w:t>Grain of salt = expectations of elevated uncertainty</w:t>
+      </w:r>
+    </w:p>
+    <w:p>
+      <w:pPr>
+        <w:pStyle w:val="Bullet1"/>
+      </w:pPr>
+      <w:r>
+        <w:t>Very complex VS. moderately complex VS stability effects VS etc etc etc</w:t>
+      </w:r>
+    </w:p>
+    <w:p>
+      <w:pPr>
+        <w:pStyle w:val="Bullet1"/>
+      </w:pPr>
+      <w:r>
+        <w:t>Large database necessary, ~100 pairs</w:t>
+      </w:r>
+    </w:p>
+    <w:p>
+      <w:pPr>
+        <w:pStyle w:val="Bullet1"/>
+      </w:pPr>
+      <w:r>
+        <w:t>Each bin needs a statistically significant quantity: 5 similar sites in each bin</w:t>
+      </w:r>
+    </w:p>
+    <w:p>
+      <w:pPr>
+        <w:pStyle w:val="Bullet1"/>
+      </w:pPr>
+      <w:r>
         <w:lastRenderedPageBreak/>
-        <w:t>Mark Stoelinga</w:t>
+        <w:t>Collect all uncertainties, classifications from flow from uncertainties</w:t>
       </w:r>
     </w:p>
     <w:p>
@@ -4020,7 +2658,7 @@
         <w:pStyle w:val="Bullet1"/>
       </w:pPr>
       <w:r>
-        <w:t>Perturbation of site location to estimate uncertainty</w:t>
+        <w:t>Align categories</w:t>
       </w:r>
     </w:p>
     <w:p>
@@ -4028,12 +2666,12 @@
         <w:pStyle w:val="Bullet1"/>
       </w:pPr>
       <w:r>
-        <w:t>Use the models to guess uncertainty</w:t>
-      </w:r>
-    </w:p>
-    <w:p>
-      <w:r>
-        <w:t>Iain Campbell</w:t>
+        <w:t>Is anyone correcting anemometers?</w:t>
+      </w:r>
+    </w:p>
+    <w:p>
+      <w:r>
+        <w:t>Taurin Spalding</w:t>
       </w:r>
     </w:p>
     <w:p>
@@ -4041,7 +2679,7 @@
         <w:pStyle w:val="Bullet1"/>
       </w:pPr>
       <w:r>
-        <w:t>Linear flow models ahead of time</w:t>
+        <w:t>No traction with cup manufacturers: no recommended practice</w:t>
       </w:r>
     </w:p>
     <w:p>
@@ -4049,7 +2687,7 @@
         <w:pStyle w:val="Bullet1"/>
       </w:pPr>
       <w:r>
-        <w:t>Never site without using a model</w:t>
+        <w:t xml:space="preserve">Some conflicting IEC 61400-12 reports for specific cups in cases where there are &gt;1 </w:t>
       </w:r>
     </w:p>
     <w:p>
@@ -4057,7 +2695,7 @@
         <w:pStyle w:val="Bullet1"/>
       </w:pPr>
       <w:r>
-        <w:t>Try to model shear, inflow, turbulence</w:t>
+        <w:t>How inclined is the flow? Are lab tilt tests reflective of real-world conditions?</w:t>
       </w:r>
     </w:p>
     <w:p>
@@ -4065,7 +2703,7 @@
         <w:pStyle w:val="Bullet1"/>
       </w:pPr>
       <w:r>
-        <w:t>Minimize variation of environmental parameters</w:t>
+        <w:t>Use colocation pairs, check sector-wise ratios</w:t>
       </w:r>
     </w:p>
     <w:p>
@@ -4073,7 +2711,12 @@
         <w:pStyle w:val="Bullet1"/>
       </w:pPr>
       <w:r>
-        <w:t>Tradeoff between uncertainties in model and representativeness of site location</w:t>
+        <w:t>Use direct measurements of vertical windspeed from lidar or USA</w:t>
+      </w:r>
+    </w:p>
+    <w:p>
+      <w:r>
+        <w:t>General Discussion</w:t>
       </w:r>
     </w:p>
     <w:p>
@@ -4081,12 +2724,7 @@
         <w:pStyle w:val="Bullet1"/>
       </w:pPr>
       <w:r>
-        <w:t>Horizontal, vertical, curvature</w:t>
-      </w:r>
-    </w:p>
-    <w:p>
-      <w:r>
-        <w:t>General Discussion</w:t>
+        <w:t>Need for database</w:t>
       </w:r>
     </w:p>
     <w:p>
@@ -4094,7 +2732,7 @@
         <w:pStyle w:val="Bullet1"/>
       </w:pPr>
       <w:r>
-        <w:t>Poorly sited turbines are the ultimate downside of poorly designed complex terrain measurement campaigns</w:t>
+        <w:t xml:space="preserve">Results only, sector-specific KPIs, definition of site </w:t>
       </w:r>
     </w:p>
     <w:p>
@@ -4102,7 +2740,7 @@
         <w:pStyle w:val="Bullet1"/>
       </w:pPr>
       <w:r>
-        <w:t>Measurements with high uncertainty could be better than models: these locations are the most difficult to model</w:t>
+        <w:t>Met Mast, Anemometer type, Remote sensing device, CFD Model for correction</w:t>
       </w:r>
     </w:p>
     <w:p>
@@ -4110,7 +2748,10 @@
         <w:pStyle w:val="Bullet1"/>
       </w:pPr>
       <w:r>
-        <w:t>Use lidars as hotspot detectors. How bad are the flows in this location?</w:t>
+        <w:t xml:space="preserve"> </w:t>
+      </w:r>
+      <w:r>
+        <w:t>“We have to do it” “We’re happy to do it”</w:t>
       </w:r>
     </w:p>
     <w:p>
@@ -4118,12 +2759,7 @@
         <w:pStyle w:val="Bullet1"/>
       </w:pPr>
       <w:r>
-        <w:t>Key insight: the lidar measurements are real, even if slightly biased, or raw LOS</w:t>
-      </w:r>
-    </w:p>
-    <w:p>
-      <w:r>
-        <w:t>Christiane Mondavon</w:t>
+        <w:t>Standardizing output</w:t>
       </w:r>
     </w:p>
     <w:p>
@@ -4131,7 +2767,7 @@
         <w:pStyle w:val="Bullet1"/>
       </w:pPr>
       <w:r>
-        <w:t>Studying complex flows the last year, 45 sites with variety of sensors</w:t>
+        <w:t>Report TI, report shear, wind speed, etc</w:t>
       </w:r>
     </w:p>
     <w:p>
@@ -4139,7 +2775,12 @@
         <w:pStyle w:val="Bullet1"/>
       </w:pPr>
       <w:r>
-        <w:t>Sometimes not so clear cut with cups, models, lidars</w:t>
+        <w:t>Align with bottom line of projects to demonstrate need (US projects)</w:t>
+      </w:r>
+    </w:p>
+    <w:p>
+      <w:r>
+        <w:t>Rory Curtis</w:t>
       </w:r>
     </w:p>
     <w:p>
@@ -4147,10 +2788,7 @@
         <w:pStyle w:val="Bullet1"/>
       </w:pPr>
       <w:r>
-        <w:t xml:space="preserve"> </w:t>
-      </w:r>
-      <w:r>
-        <w:t>“Ignore Cup 1, everything is perfect!”</w:t>
+        <w:t>Monetize results, tie to overall project uncertainty</w:t>
       </w:r>
     </w:p>
     <w:p>
@@ -4158,204 +2796,17 @@
         <w:pStyle w:val="Bullet1"/>
       </w:pPr>
       <w:r>
-        <w:t xml:space="preserve">In general, take with grain of salt, we don’t have enough data to make definitive statements. </w:t>
-      </w:r>
-    </w:p>
-    <w:p>
-      <w:pPr>
-        <w:pStyle w:val="Bullet1"/>
-      </w:pPr>
-      <w:r>
-        <w:t>Grain of salt = expectations of elevated uncertainty</w:t>
-      </w:r>
-    </w:p>
-    <w:p>
-      <w:pPr>
-        <w:pStyle w:val="Bullet1"/>
-      </w:pPr>
-      <w:r>
-        <w:t>Very complex VS. moderately complex VS stability effects VS etc etc etc</w:t>
-      </w:r>
-    </w:p>
-    <w:p>
-      <w:pPr>
-        <w:pStyle w:val="Bullet1"/>
-      </w:pPr>
-      <w:r>
-        <w:t>Large database necessary, ~100 pairs</w:t>
-      </w:r>
-    </w:p>
-    <w:p>
-      <w:pPr>
-        <w:pStyle w:val="Bullet1"/>
-      </w:pPr>
-      <w:r>
-        <w:t>Each bin needs a statistically significant quantity: 5 similar sites in each bin</w:t>
-      </w:r>
-    </w:p>
-    <w:p>
-      <w:pPr>
-        <w:pStyle w:val="Bullet1"/>
-      </w:pPr>
-      <w:r>
-        <w:t>Collect all uncertainties, classifications from flow from uncertainties</w:t>
-      </w:r>
-    </w:p>
-    <w:p>
-      <w:pPr>
-        <w:pStyle w:val="Bullet1"/>
-      </w:pPr>
-      <w:r>
-        <w:t>Align categories</w:t>
-      </w:r>
-    </w:p>
-    <w:p>
-      <w:pPr>
-        <w:pStyle w:val="Bullet1"/>
-      </w:pPr>
-      <w:r>
-        <w:t>Is anyone correcting anemometers?</w:t>
-      </w:r>
-    </w:p>
-    <w:p>
-      <w:r>
-        <w:t>Taurin Spalding</w:t>
-      </w:r>
-    </w:p>
-    <w:p>
-      <w:pPr>
-        <w:pStyle w:val="Bullet1"/>
-      </w:pPr>
-      <w:r>
-        <w:t>No traction with cup manufacturers: no recommended practice</w:t>
-      </w:r>
-    </w:p>
-    <w:p>
-      <w:pPr>
-        <w:pStyle w:val="Bullet1"/>
-      </w:pPr>
-      <w:r>
-        <w:t xml:space="preserve">Some conflicting IEC 61400-12 reports for specific cups in cases where there are &gt;1 </w:t>
-      </w:r>
-    </w:p>
-    <w:p>
-      <w:pPr>
-        <w:pStyle w:val="Bullet1"/>
-      </w:pPr>
-      <w:r>
-        <w:t>How inclined is the flow? Are lab tilt tests reflective of real-world conditions?</w:t>
-      </w:r>
-    </w:p>
-    <w:p>
-      <w:pPr>
-        <w:pStyle w:val="Bullet1"/>
-      </w:pPr>
-      <w:r>
-        <w:t>Use colocation pairs, check sector-wise ratios</w:t>
-      </w:r>
-    </w:p>
-    <w:p>
-      <w:pPr>
-        <w:pStyle w:val="Bullet1"/>
-      </w:pPr>
-      <w:r>
-        <w:t>Use direct measurements of vertical windspeed from lidar or USA</w:t>
-      </w:r>
-    </w:p>
-    <w:p>
-      <w:r>
-        <w:t>General Discussion</w:t>
-      </w:r>
-    </w:p>
-    <w:p>
-      <w:pPr>
-        <w:pStyle w:val="Bullet1"/>
-      </w:pPr>
-      <w:r>
-        <w:t>Need for database</w:t>
-      </w:r>
-    </w:p>
-    <w:p>
-      <w:pPr>
-        <w:pStyle w:val="Bullet1"/>
-      </w:pPr>
-      <w:r>
-        <w:t xml:space="preserve">Results only, sector-specific KPIs, definition of site </w:t>
-      </w:r>
-    </w:p>
-    <w:p>
-      <w:pPr>
-        <w:pStyle w:val="Bullet1"/>
-      </w:pPr>
-      <w:r>
-        <w:t>Met Mast, Anemometer type, Remote sensing device, CFD Model for correction</w:t>
-      </w:r>
-    </w:p>
-    <w:p>
-      <w:pPr>
-        <w:pStyle w:val="Bullet1"/>
-      </w:pPr>
-      <w:r>
-        <w:lastRenderedPageBreak/>
-        <w:t xml:space="preserve"> </w:t>
-      </w:r>
-      <w:r>
-        <w:t>“We have to do it” “We’re happy to do it”</w:t>
-      </w:r>
-    </w:p>
-    <w:p>
-      <w:pPr>
-        <w:pStyle w:val="Bullet1"/>
-      </w:pPr>
-      <w:r>
-        <w:t>Standardizing output</w:t>
-      </w:r>
-    </w:p>
-    <w:p>
-      <w:pPr>
-        <w:pStyle w:val="Bullet1"/>
-      </w:pPr>
-      <w:r>
-        <w:t>Report TI, report shear, wind speed, etc</w:t>
-      </w:r>
-    </w:p>
-    <w:p>
-      <w:pPr>
-        <w:pStyle w:val="Bullet1"/>
-      </w:pPr>
-      <w:r>
-        <w:t>Align with bottom line of projects to demonstrate need (US projects)</w:t>
-      </w:r>
-    </w:p>
-    <w:p>
-      <w:r>
-        <w:t>Rory Curtis</w:t>
-      </w:r>
-    </w:p>
-    <w:p>
-      <w:pPr>
-        <w:pStyle w:val="Bullet1"/>
-      </w:pPr>
-      <w:r>
-        <w:t>Monetize results, tie to overall project uncertainty</w:t>
-      </w:r>
-    </w:p>
-    <w:p>
-      <w:pPr>
-        <w:pStyle w:val="Bullet1"/>
-      </w:pPr>
-      <w:r>
         <w:t>Perform full EYA for Mast Only vs. Corrected Lidar Only</w:t>
       </w:r>
       <w:r>
         <w:br w:type="page"/>
       </w:r>
-      <w:bookmarkStart w:id="5" w:name="_Toc86328744"/>
     </w:p>
     <w:p>
       <w:pPr>
         <w:pStyle w:val="Heading1"/>
       </w:pPr>
+      <w:bookmarkStart w:id="5" w:name="_Toc86329876"/>
       <w:r>
         <w:lastRenderedPageBreak/>
         <w:t>Framework for White Paper</w:t>
@@ -4734,7 +3185,6 @@
       <w:bookmarkStart w:id="37" w:name="_Toc424815734"/>
       <w:bookmarkStart w:id="38" w:name="_Toc530381743"/>
       <w:bookmarkStart w:id="39" w:name="_Toc531028386"/>
-      <w:bookmarkStart w:id="40" w:name="_Toc86328745"/>
       <w:r>
         <w:br w:type="page"/>
       </w:r>
@@ -4743,6 +3193,7 @@
       <w:pPr>
         <w:pStyle w:val="Heading1"/>
       </w:pPr>
+      <w:bookmarkStart w:id="40" w:name="_Toc86329877"/>
       <w:r>
         <w:lastRenderedPageBreak/>
         <w:t>Database Proposal</w:t>
@@ -4754,7 +3205,7 @@
       <w:pPr>
         <w:pStyle w:val="Heading2"/>
       </w:pPr>
-      <w:bookmarkStart w:id="41" w:name="_Toc86328746"/>
+      <w:bookmarkStart w:id="41" w:name="_Toc86329878"/>
       <w:r>
         <w:t>Requirements</w:t>
       </w:r>
@@ -4803,7 +3254,7 @@
       <w:pPr>
         <w:pStyle w:val="Heading2"/>
       </w:pPr>
-      <w:bookmarkStart w:id="42" w:name="_Toc86328747"/>
+      <w:bookmarkStart w:id="42" w:name="_Toc86329879"/>
       <w:r>
         <w:t>Bin definitions (AHB SWAG proposal)</w:t>
       </w:r>
@@ -4885,7 +3336,7 @@
       <w:pPr>
         <w:pStyle w:val="Heading2"/>
       </w:pPr>
-      <w:bookmarkStart w:id="43" w:name="_Toc86328748"/>
+      <w:bookmarkStart w:id="43" w:name="_Toc86329880"/>
       <w:r>
         <w:t>KPIs</w:t>
       </w:r>
@@ -4895,30 +3346,34 @@
       <w:pPr>
         <w:pStyle w:val="Heading2"/>
       </w:pPr>
-      <w:bookmarkStart w:id="44" w:name="_Toc86328749"/>
+      <w:bookmarkStart w:id="44" w:name="_Toc86329881"/>
       <w:r>
         <w:t>Reporting / data sharing structur</w:t>
       </w:r>
+      <w:r>
+        <w:t>e</w:t>
+      </w:r>
       <w:bookmarkEnd w:id="44"/>
-      <w:r>
-        <w:t>e</w:t>
-      </w:r>
     </w:p>
     <w:p>
       <w:pPr>
         <w:pStyle w:val="Heading2"/>
       </w:pPr>
+      <w:bookmarkStart w:id="45" w:name="_Toc86329882"/>
       <w:r>
         <w:t>Lifetime of database</w:t>
       </w:r>
+      <w:bookmarkEnd w:id="45"/>
     </w:p>
     <w:p>
       <w:pPr>
         <w:pStyle w:val="Heading2"/>
       </w:pPr>
+      <w:bookmarkStart w:id="46" w:name="_Toc86329883"/>
       <w:r>
         <w:t>Use Cases for database / research roadmap</w:t>
       </w:r>
+      <w:bookmarkEnd w:id="46"/>
     </w:p>
     <w:bookmarkEnd w:id="6"/>
     <w:bookmarkEnd w:id="7"/>
@@ -4975,10 +3430,12 @@
           <w:numId w:val="6"/>
         </w:numPr>
       </w:pPr>
+      <w:bookmarkStart w:id="47" w:name="_Toc86329884"/>
       <w:r>
         <w:lastRenderedPageBreak/>
         <w:t>To Do / Follow Up</w:t>
       </w:r>
+      <w:bookmarkEnd w:id="47"/>
     </w:p>
     <w:p>
       <w:pPr>
@@ -4991,7 +3448,6 @@
       <w:pPr>
         <w:pStyle w:val="Bullet1"/>
       </w:pPr>
-      <w:bookmarkStart w:id="45" w:name="_Toc86328751"/>
       <w:r>
         <w:t>Andrew Black: Create shared docs</w:t>
       </w:r>
@@ -5197,7 +3653,6 @@
       <w:r>
         <w:t>Database lives for &gt;5 years, adds post-construction data</w:t>
       </w:r>
-      <w:bookmarkEnd w:id="45"/>
     </w:p>
     <w:sectPr>
       <w:headerReference w:type="default" r:id="rId12"/>

</xml_diff>